<commit_message>
Se añadio un comentario muy serio
</commit_message>
<xml_diff>
--- a/arch3.docx
+++ b/arch3.docx
@@ -8,8 +8,24 @@
       </w:r>
     </w:p>
     <w:p>
+      <w:proofErr w:type="spellStart"/>
       <w:r>
-        <w:t>ddddd</w:t>
+        <w:t>D</w:t>
+      </w:r>
+      <w:r>
+        <w:t>dddd</w:t>
+      </w:r>
+      <w:proofErr w:type="spellEnd"/>
+    </w:p>
+    <w:p/>
+    <w:p>
+      <w:pPr>
+        <w:rPr>
+          <w:u w:val="single"/>
+        </w:rPr>
+      </w:pPr>
+      <w:r>
+        <w:t>A numaaaaaaaaaaa</w:t>
       </w:r>
       <w:bookmarkStart w:id="0" w:name="_GoBack"/>
       <w:bookmarkEnd w:id="0"/>

</xml_diff>